<commit_message>
CONSTANCIA DE ESTUDIOS CORRECTA
</commit_message>
<xml_diff>
--- a/PLANTILLA_CONST_PRUEBA1.docx
+++ b/PLANTILLA_CONST_PRUEBA1.docx
@@ -28,26 +28,27 @@
         </w:rPr>
         <w:t xml:space="preserve">NUMERO DE OFICIO: </w:t>
       </w:r>
-      <w:fldSimple w:instr=" MERGEFIELD  &quot;NUMERO DE OFICIO:&quot;  \* MERGEFORMAT ">
-        <w:r>
-          <w:rPr>
-            <w:noProof/>
-          </w:rPr>
-          <w:t>«</w:t>
-        </w:r>
-        <w:r>
-          <w:rPr>
-            <w:noProof/>
-          </w:rPr>
-          <w:t>numerodeoficio</w:t>
-        </w:r>
-        <w:r>
-          <w:rPr>
-            <w:noProof/>
-          </w:rPr>
-          <w:t>»</w:t>
-        </w:r>
-      </w:fldSimple>
+      <w:r>
+        <w:fldChar w:fldCharType="begin"/>
+      </w:r>
+      <w:r>
+        <w:instrText xml:space="preserve"> MERGEFIELD  NUMERODEOFICIO  \* MERGEFORMAT </w:instrText>
+      </w:r>
+      <w:r>
+        <w:fldChar w:fldCharType="separate"/>
+      </w:r>
+      <w:r>
+        <w:rPr>
+          <w:noProof/>
+        </w:rPr>
+        <w:t>«NUMERODEOFICIO»</w:t>
+      </w:r>
+      <w:r>
+        <w:rPr>
+          <w:noProof/>
+        </w:rPr>
+        <w:fldChar w:fldCharType="end"/>
+      </w:r>
     </w:p>
     <w:p>
       <w:pPr>
@@ -63,7 +64,7 @@
       <w:r>
         <w:t xml:space="preserve"> </w:t>
       </w:r>
-      <w:fldSimple w:instr=" MERGEFIELD  EXPEDIENTE:  \* MERGEFORMAT ">
+      <w:fldSimple w:instr=" MERGEFIELD  EXPEDIENTE  \* MERGEFORMAT ">
         <w:r>
           <w:rPr>
             <w:noProof/>
@@ -124,136 +125,234 @@
         <w:jc w:val="both"/>
       </w:pPr>
       <w:r>
-        <w:t xml:space="preserve">EL QUE SUBSCRIBE JEFE DEL DEPARTAMENTO DE SERVICIOS ESCOLARES DEL INSTITUTO TECNOLÓGICO DE MÉRIDA HACE CONSTAR QUE: </w:t>
-      </w:r>
-      <w:fldSimple w:instr=" MERGEFIELD  &quot;NOMBRE ALUMNO&quot;  \* MERGEFORMAT ">
+        <w:t>EL QUE SUBSCRIBE JEFE DEL DEPARTAMENTO DE SERVICIOS ESCOLARES DEL INSTITUTO TECNOLÓGICO DE MÉRIDA HACE CONSTAR QUE:</w:t>
+      </w:r>
+      <w:r>
+        <w:t xml:space="preserve"> </w:t>
+      </w:r>
+      <w:r>
+        <w:fldChar w:fldCharType="begin"/>
+      </w:r>
+      <w:r>
+        <w:instrText xml:space="preserve"> MERGEFIELD  NOMBREALUMNO  \* MERGEFORMAT </w:instrText>
+      </w:r>
+      <w:r>
+        <w:fldChar w:fldCharType="separate"/>
+      </w:r>
+      <w:r>
+        <w:rPr>
+          <w:noProof/>
+        </w:rPr>
+        <w:t>«NOMBREALUMNO»</w:t>
+      </w:r>
+      <w:r>
+        <w:rPr>
+          <w:noProof/>
+        </w:rPr>
+        <w:fldChar w:fldCharType="end"/>
+      </w:r>
+      <w:r>
+        <w:t xml:space="preserve"> </w:t>
+      </w:r>
+      <w:r>
+        <w:t xml:space="preserve"> CON MATRÍCULA </w:t>
+      </w:r>
+      <w:r>
+        <w:fldChar w:fldCharType="begin"/>
+      </w:r>
+      <w:r>
+        <w:instrText xml:space="preserve"> MERGEFIELD  MATRICULA  \* MERGEFORMAT </w:instrText>
+      </w:r>
+      <w:r>
+        <w:fldChar w:fldCharType="separate"/>
+      </w:r>
+      <w:r>
+        <w:rPr>
+          <w:noProof/>
+        </w:rPr>
+        <w:t>«MATRICULA»</w:t>
+      </w:r>
+      <w:r>
+        <w:rPr>
+          <w:noProof/>
+        </w:rPr>
+        <w:fldChar w:fldCharType="end"/>
+      </w:r>
+      <w:r>
+        <w:t xml:space="preserve"> CUYA FOTOGRAFIA VA AL MARGEN, SE ENCUENTRA INSCRITO(A) COMO ALUMNO(A) REGULAR DE ESTE PLANTEL EN LA CARRERA DE </w:t>
+      </w:r>
+      <w:r>
+        <w:fldChar w:fldCharType="begin"/>
+      </w:r>
+      <w:r>
+        <w:instrText xml:space="preserve"> MERGEFIELD  CARRERA  \* MERGEFORMAT </w:instrText>
+      </w:r>
+      <w:r>
+        <w:fldChar w:fldCharType="separate"/>
+      </w:r>
+      <w:r>
+        <w:rPr>
+          <w:noProof/>
+        </w:rPr>
+        <w:t>«CARRERA»</w:t>
+      </w:r>
+      <w:r>
+        <w:rPr>
+          <w:noProof/>
+        </w:rPr>
+        <w:fldChar w:fldCharType="end"/>
+      </w:r>
+      <w:r>
+        <w:t xml:space="preserve"> QUE CONSTA DE 9 SEMESTRES, PUDIENDO PROLONGARSE ESTE PERÍODO HASTA 12 SEMESTRES PARA TERMINAR LA CARRERA. </w:t>
+      </w:r>
+    </w:p>
+    <w:p>
+      <w:pPr>
+        <w:jc w:val="both"/>
+      </w:pPr>
+      <w:r>
+        <w:t>ACTUALMENTE CURSA EL</w:t>
+      </w:r>
+      <w:r>
+        <w:t xml:space="preserve"> </w:t>
+      </w:r>
+      <w:fldSimple w:instr=" MERGEFIELD  INGRESOENSEMESTRE  \* MERGEFORMAT ">
         <w:r>
           <w:rPr>
             <w:noProof/>
           </w:rPr>
-          <w:t>«NOMBRE</w:t>
-        </w:r>
-        <w:r>
-          <w:rPr>
-            <w:noProof/>
-          </w:rPr>
-          <w:t>alumno</w:t>
-        </w:r>
-        <w:r>
-          <w:rPr>
-            <w:noProof/>
-          </w:rPr>
-          <w:t>»</w:t>
+          <w:t>«INGRESOENSEMESTRE»</w:t>
         </w:r>
       </w:fldSimple>
       <w:r>
-        <w:t xml:space="preserve"> CON MATRÍCULA </w:t>
-      </w:r>
-      <w:fldSimple w:instr=" MERGEFIELD  MATRICULA  \* MERGEFORMAT ">
-        <w:r>
-          <w:rPr>
-            <w:noProof/>
-          </w:rPr>
-          <w:t>«MATRICULA»</w:t>
-        </w:r>
-      </w:fldSimple>
-      <w:r>
-        <w:t xml:space="preserve"> CUYA FOTOGRAFIA VA AL MARGEN, SE ENCUENTRA INSCRITO(A) COMO ALUMNO(A) REGULAR DE ESTE PLANTEL EN LA CARRERA DE </w:t>
-      </w:r>
-      <w:fldSimple w:instr=" MERGEFIELD  CARRERA  \* MERGEFORMAT ">
-        <w:r>
-          <w:rPr>
-            <w:noProof/>
-          </w:rPr>
-          <w:t>«CARRERA»</w:t>
-        </w:r>
-      </w:fldSimple>
-      <w:r>
-        <w:t xml:space="preserve"> QUE CONSTA DE 9 SEMESTRES, PUDIENDO PROLONGARSE ESTE PERÍODO HASTA 12 SEMESTRES PARA TERMINAR LA CARRERA. </w:t>
-      </w:r>
-    </w:p>
-    <w:p>
-      <w:pPr>
-        <w:jc w:val="both"/>
-      </w:pPr>
-      <w:r>
-        <w:t xml:space="preserve">ACTUALMENTE CURSA EL </w:t>
-      </w:r>
-      <w:fldSimple w:instr=" MERGEFIELD  &quot;INGRESO EN SEMESTRE&quot;  \* MERGEFORMAT ">
-        <w:r>
-          <w:rPr>
-            <w:noProof/>
-          </w:rPr>
-          <w:t>«INGRESO</w:t>
-        </w:r>
-        <w:r>
-          <w:rPr>
-            <w:noProof/>
-          </w:rPr>
-          <w:t>en</w:t>
-        </w:r>
-        <w:r>
-          <w:rPr>
-            <w:noProof/>
-          </w:rPr>
-          <w:t>SEMESTRE»</w:t>
-        </w:r>
-      </w:fldSimple>
-      <w:r>
-        <w:t xml:space="preserve">, DURANTE COMPRENDIDO DEL </w:t>
-      </w:r>
-      <w:fldSimple w:instr=" MERGEFIELD  DIA  \* MERGEFORMAT ">
-        <w:r>
-          <w:rPr>
-            <w:noProof/>
-          </w:rPr>
-          <w:t>«DIA»</w:t>
-        </w:r>
-      </w:fldSimple>
+        <w:t>, DURANTE</w:t>
+      </w:r>
+      <w:r>
+        <w:t xml:space="preserve"> EL PERIODO</w:t>
+      </w:r>
+      <w:r>
+        <w:t xml:space="preserve"> COMPRENDIDO DEL </w:t>
+      </w:r>
+      <w:r>
+        <w:fldChar w:fldCharType="begin"/>
+      </w:r>
+      <w:r>
+        <w:instrText xml:space="preserve"> MERGEFIELD  DIA  \* MERGEFORMAT </w:instrText>
+      </w:r>
+      <w:r>
+        <w:fldChar w:fldCharType="separate"/>
+      </w:r>
+      <w:r>
+        <w:rPr>
+          <w:noProof/>
+        </w:rPr>
+        <w:t>«DIA»</w:t>
+      </w:r>
+      <w:r>
+        <w:rPr>
+          <w:noProof/>
+        </w:rPr>
+        <w:fldChar w:fldCharType="end"/>
+      </w:r>
       <w:r>
         <w:t xml:space="preserve"> DE </w:t>
       </w:r>
-      <w:fldSimple w:instr=" MERGEFIELD  MES  \* MERGEFORMAT ">
-        <w:r>
-          <w:rPr>
-            <w:noProof/>
-          </w:rPr>
-          <w:t>«MES»</w:t>
-        </w:r>
-      </w:fldSimple>
+      <w:r>
+        <w:fldChar w:fldCharType="begin"/>
+      </w:r>
+      <w:r>
+        <w:instrText xml:space="preserve"> MERGEFIELD  MES  \* MERGEFORMAT </w:instrText>
+      </w:r>
+      <w:r>
+        <w:fldChar w:fldCharType="separate"/>
+      </w:r>
+      <w:r>
+        <w:rPr>
+          <w:noProof/>
+        </w:rPr>
+        <w:t>«MES»</w:t>
+      </w:r>
+      <w:r>
+        <w:rPr>
+          <w:noProof/>
+        </w:rPr>
+        <w:fldChar w:fldCharType="end"/>
+      </w:r>
       <w:r>
         <w:t xml:space="preserve"> AL </w:t>
       </w:r>
-      <w:fldSimple w:instr=" MERGEFIELD  DIA  \* MERGEFORMAT ">
-        <w:r>
-          <w:rPr>
-            <w:noProof/>
-          </w:rPr>
-          <w:t>«DIA2»</w:t>
-        </w:r>
-      </w:fldSimple>
+      <w:r>
+        <w:fldChar w:fldCharType="begin"/>
+      </w:r>
+      <w:r>
+        <w:instrText xml:space="preserve"> MERGEFIELD  DIA  \* M</w:instrText>
+      </w:r>
+      <w:r>
+        <w:instrText xml:space="preserve">ERGEFORMAT </w:instrText>
+      </w:r>
+      <w:r>
+        <w:fldChar w:fldCharType="separate"/>
+      </w:r>
+      <w:r>
+        <w:rPr>
+          <w:noProof/>
+        </w:rPr>
+        <w:t>«DIA2»</w:t>
+      </w:r>
+      <w:r>
+        <w:rPr>
+          <w:noProof/>
+        </w:rPr>
+        <w:fldChar w:fldCharType="end"/>
+      </w:r>
       <w:r>
         <w:t xml:space="preserve"> DE </w:t>
       </w:r>
-      <w:fldSimple w:instr=" MERGEFIELD  MES2  \* MERGEFORMAT ">
-        <w:r>
-          <w:rPr>
-            <w:noProof/>
-          </w:rPr>
-          <w:t>«MES2»</w:t>
-        </w:r>
-      </w:fldSimple>
+      <w:r>
+        <w:fldChar w:fldCharType="begin"/>
+      </w:r>
+      <w:r>
+        <w:instrText xml:space="preserve"> MERGEFIELD  MES2  \* MERGEFORMAT </w:instrText>
+      </w:r>
+      <w:r>
+        <w:fldChar w:fldCharType="separate"/>
+      </w:r>
+      <w:r>
+        <w:rPr>
+          <w:noProof/>
+        </w:rPr>
+        <w:t>«MES2»</w:t>
+      </w:r>
+      <w:r>
+        <w:rPr>
+          <w:noProof/>
+        </w:rPr>
+        <w:fldChar w:fldCharType="end"/>
+      </w:r>
       <w:r>
         <w:t xml:space="preserve"> DE </w:t>
       </w:r>
-      <w:fldSimple w:instr=" MERGEFIELD  AÑO  \* MERGEFORMAT ">
-        <w:r>
-          <w:rPr>
-            <w:noProof/>
-          </w:rPr>
-          <w:t>«AÑO»</w:t>
-        </w:r>
-      </w:fldSimple>
+      <w:r>
+        <w:fldChar w:fldCharType="begin"/>
+      </w:r>
+      <w:r>
+        <w:instrText xml:space="preserve"> MERGEFIELD  AÑO  \* MERGEFORMAT </w:instrText>
+      </w:r>
+      <w:r>
+        <w:fldChar w:fldCharType="separate"/>
+      </w:r>
+      <w:r>
+        <w:rPr>
+          <w:noProof/>
+        </w:rPr>
+        <w:t>«AÑO»</w:t>
+      </w:r>
+      <w:r>
+        <w:rPr>
+          <w:noProof/>
+        </w:rPr>
+        <w:fldChar w:fldCharType="end"/>
+      </w:r>
       <w:r>
         <w:t xml:space="preserve">. Y SU PERIODO VACIONAL SERA DEL </w:t>
       </w:r>
@@ -268,7 +367,7 @@
       <w:r>
         <w:t xml:space="preserve"> DE </w:t>
       </w:r>
-      <w:fldSimple w:instr=" MERGEFIELD  &quot;MES 3&quot;  \* MERGEFORMAT ">
+      <w:fldSimple w:instr=" MERGEFIELD  MES3  \* MERGEFORMAT ">
         <w:r>
           <w:rPr>
             <w:noProof/>
@@ -279,58 +378,126 @@
       <w:r>
         <w:t xml:space="preserve"> DE </w:t>
       </w:r>
-      <w:fldSimple w:instr=" MERGEFIELD  AÑO  \* MERGEFORMAT ">
-        <w:r>
-          <w:rPr>
-            <w:noProof/>
-          </w:rPr>
-          <w:t>«AÑO»</w:t>
-        </w:r>
-      </w:fldSimple>
+      <w:r>
+        <w:fldChar w:fldCharType="begin"/>
+      </w:r>
+      <w:r>
+        <w:instrText xml:space="preserve"> MERGEFIELD  AÑO  \* MERGEFORMAT </w:instrText>
+      </w:r>
+      <w:r>
+        <w:fldChar w:fldCharType="separate"/>
+      </w:r>
+      <w:r>
+        <w:rPr>
+          <w:noProof/>
+        </w:rPr>
+        <w:t>«AÑO»</w:t>
+      </w:r>
+      <w:r>
+        <w:rPr>
+          <w:noProof/>
+        </w:rPr>
+        <w:fldChar w:fldCharType="end"/>
+      </w:r>
       <w:r>
         <w:t xml:space="preserve"> AL </w:t>
       </w:r>
-      <w:fldSimple w:instr=" MERGEFIELD  &quot;DIA 4&quot;  \* MERGEFORMAT ">
-        <w:r>
-          <w:rPr>
-            <w:noProof/>
-          </w:rPr>
-          <w:t>«DIA4»</w:t>
-        </w:r>
-      </w:fldSimple>
+      <w:r>
+        <w:fldChar w:fldCharType="begin"/>
+      </w:r>
+      <w:r>
+        <w:instrText xml:space="preserve"> MERGEFIELD  "DIA 4"  \* MERGEFORMAT </w:instrText>
+      </w:r>
+      <w:r>
+        <w:fldChar w:fldCharType="separate"/>
+      </w:r>
+      <w:r>
+        <w:rPr>
+          <w:noProof/>
+        </w:rPr>
+        <w:t>«DIA4»</w:t>
+      </w:r>
+      <w:r>
+        <w:rPr>
+          <w:noProof/>
+        </w:rPr>
+        <w:fldChar w:fldCharType="end"/>
+      </w:r>
       <w:r>
         <w:t xml:space="preserve"> DE </w:t>
       </w:r>
-      <w:fldSimple w:instr=" MERGEFIELD  &quot;MES 4&quot;  \* MERGEFORMAT ">
-        <w:r>
-          <w:rPr>
-            <w:noProof/>
-          </w:rPr>
-          <w:t>«MES4»</w:t>
-        </w:r>
-      </w:fldSimple>
+      <w:r>
+        <w:fldChar w:fldCharType="begin"/>
+      </w:r>
+      <w:r>
+        <w:instrText xml:space="preserve"> MERGEFIELD  "MES 4"  \* MERGEFORMAT </w:instrText>
+      </w:r>
+      <w:r>
+        <w:fldChar w:fldCharType="separate"/>
+      </w:r>
+      <w:r>
+        <w:rPr>
+          <w:noProof/>
+        </w:rPr>
+        <w:t>«MES4»</w:t>
+      </w:r>
+      <w:r>
+        <w:rPr>
+          <w:noProof/>
+        </w:rPr>
+        <w:fldChar w:fldCharType="end"/>
+      </w:r>
       <w:r>
         <w:t xml:space="preserve"> DEL </w:t>
       </w:r>
-      <w:fldSimple w:instr=" MERGEFIELD  AÑO  \* MERGEFORMAT ">
-        <w:r>
-          <w:rPr>
-            <w:noProof/>
-          </w:rPr>
-          <w:t>«AÑO»</w:t>
-        </w:r>
-      </w:fldSimple>
+      <w:r>
+        <w:fldChar w:fldCharType="begin"/>
+      </w:r>
+      <w:r>
+        <w:instrText xml:space="preserve"> MERGEFIELD  AÑO  \* MERGEFORMAT </w:instrText>
+      </w:r>
+      <w:r>
+        <w:fldChar w:fldCharType="separate"/>
+      </w:r>
+      <w:r>
+        <w:rPr>
+          <w:noProof/>
+        </w:rPr>
+        <w:t>«AÑO»</w:t>
+      </w:r>
+      <w:r>
+        <w:rPr>
+          <w:noProof/>
+        </w:rPr>
+        <w:fldChar w:fldCharType="end"/>
+      </w:r>
       <w:r>
         <w:t xml:space="preserve">. CICLO ESCOLAR </w:t>
       </w:r>
-      <w:fldSimple w:instr=" MERGEFIELD  AÑO  \* MERGEFORMAT ">
-        <w:r>
-          <w:rPr>
-            <w:noProof/>
-          </w:rPr>
-          <w:t>«AÑO»</w:t>
-        </w:r>
-      </w:fldSimple>
+      <w:r>
+        <w:fldChar w:fldCharType="begin"/>
+      </w:r>
+      <w:r>
+        <w:instrText xml:space="preserve"> ME</w:instrText>
+      </w:r>
+      <w:r>
+        <w:instrText xml:space="preserve">RGEFIELD  AÑO  \* MERGEFORMAT </w:instrText>
+      </w:r>
+      <w:r>
+        <w:fldChar w:fldCharType="separate"/>
+      </w:r>
+      <w:r>
+        <w:rPr>
+          <w:noProof/>
+        </w:rPr>
+        <w:t>«AÑO»</w:t>
+      </w:r>
+      <w:r>
+        <w:rPr>
+          <w:noProof/>
+        </w:rPr>
+        <w:fldChar w:fldCharType="end"/>
+      </w:r>
       <w:r>
         <w:t xml:space="preserve">. </w:t>
       </w:r>
@@ -342,48 +509,90 @@
       <w:r>
         <w:t xml:space="preserve">A PETICIÓN DEL INTERESADO(A) Y PARA LOS FINES LEGALES QUE CONVENGAN SE EXPIDE LA CONSTANCIA EN LA CIUDAD DE MÉRIDA, ESTADO DE YUCATÁN, A LOS </w:t>
       </w:r>
-      <w:fldSimple w:instr=" MERGEFIELD  DIAS  \* MERGEFORMAT ">
-        <w:r>
-          <w:rPr>
-            <w:noProof/>
-          </w:rPr>
-          <w:t>«DIAS»</w:t>
-        </w:r>
-      </w:fldSimple>
+      <w:r>
+        <w:fldChar w:fldCharType="begin"/>
+      </w:r>
+      <w:r>
+        <w:instrText xml:space="preserve"> MERGEFIELD  DIAS  \* MERGEFORMAT </w:instrText>
+      </w:r>
+      <w:r>
+        <w:fldChar w:fldCharType="separate"/>
+      </w:r>
+      <w:r>
+        <w:rPr>
+          <w:noProof/>
+        </w:rPr>
+        <w:t>«DIAS»</w:t>
+      </w:r>
+      <w:r>
+        <w:rPr>
+          <w:noProof/>
+        </w:rPr>
+        <w:fldChar w:fldCharType="end"/>
+      </w:r>
       <w:r>
         <w:t xml:space="preserve"> DE </w:t>
       </w:r>
-      <w:fldSimple w:instr=" MERGEFIELD  MESEXPEDICION  \* MERGEFORMAT ">
-        <w:r>
-          <w:rPr>
-            <w:noProof/>
-          </w:rPr>
-          <w:t>«MES</w:t>
-        </w:r>
-        <w:r>
-          <w:rPr>
-            <w:noProof/>
-          </w:rPr>
-          <w:t>expedicion</w:t>
-        </w:r>
-        <w:r>
-          <w:rPr>
-            <w:noProof/>
-          </w:rPr>
-          <w:t>»</w:t>
-        </w:r>
-      </w:fldSimple>
+      <w:r>
+        <w:fldChar w:fldCharType="begin"/>
+      </w:r>
+      <w:r>
+        <w:instrText xml:space="preserve"> MERGEFIELD  MESEXPEDICION </w:instrText>
+      </w:r>
+      <w:r>
+        <w:instrText xml:space="preserve"> \* MERGEFORMAT </w:instrText>
+      </w:r>
+      <w:r>
+        <w:fldChar w:fldCharType="separate"/>
+      </w:r>
+      <w:r>
+        <w:rPr>
+          <w:noProof/>
+        </w:rPr>
+        <w:t>«MES</w:t>
+      </w:r>
+      <w:r>
+        <w:rPr>
+          <w:noProof/>
+        </w:rPr>
+        <w:t>EXPEDICION</w:t>
+      </w:r>
+      <w:r>
+        <w:rPr>
+          <w:noProof/>
+        </w:rPr>
+        <w:t>»</w:t>
+      </w:r>
+      <w:r>
+        <w:rPr>
+          <w:noProof/>
+        </w:rPr>
+        <w:fldChar w:fldCharType="end"/>
+      </w:r>
       <w:r>
         <w:t xml:space="preserve"> DE </w:t>
       </w:r>
-      <w:fldSimple w:instr=" MERGEFIELD  AÑO  \* MERGEFORMAT ">
-        <w:r>
-          <w:rPr>
-            <w:noProof/>
-          </w:rPr>
-          <w:t>«AÑO»</w:t>
-        </w:r>
-      </w:fldSimple>
+      <w:r>
+        <w:fldChar w:fldCharType="begin"/>
+      </w:r>
+      <w:r>
+        <w:instrText xml:space="preserve"> MERGEFIELD  AÑO  \* MERGEFORMAT </w:instrText>
+      </w:r>
+      <w:r>
+        <w:fldChar w:fldCharType="separate"/>
+      </w:r>
+      <w:r>
+        <w:rPr>
+          <w:noProof/>
+        </w:rPr>
+        <w:t>«AÑO»</w:t>
+      </w:r>
+      <w:r>
+        <w:rPr>
+          <w:noProof/>
+        </w:rPr>
+        <w:fldChar w:fldCharType="end"/>
+      </w:r>
       <w:r>
         <w:t>.</w:t>
       </w:r>
@@ -419,46 +628,51 @@
       <w:r>
         <w:t xml:space="preserve">           </w:t>
       </w:r>
-      <w:fldSimple w:instr=" MERGEFIELD  TITULO  \* MERGEFORMAT ">
-        <w:r>
-          <w:rPr>
-            <w:noProof/>
-          </w:rPr>
-          <w:t>«TITULO»</w:t>
-        </w:r>
-      </w:fldSimple>
-      <w:fldSimple w:instr=" MERGEFIELD  &quot;NOMBRE JEFE DEPTO&quot;  \* MERGEFORMAT ">
-        <w:r>
-          <w:rPr>
-            <w:noProof/>
-          </w:rPr>
-          <w:t>«NOMBREJ</w:t>
-        </w:r>
-        <w:r>
-          <w:rPr>
-            <w:noProof/>
-          </w:rPr>
-          <w:t>efe</w:t>
-        </w:r>
-        <w:r>
-          <w:rPr>
-            <w:noProof/>
-          </w:rPr>
-          <w:t xml:space="preserve"> D</w:t>
-        </w:r>
-        <w:r>
-          <w:rPr>
-            <w:noProof/>
-          </w:rPr>
-          <w:t>epto</w:t>
-        </w:r>
-        <w:r>
-          <w:rPr>
-            <w:noProof/>
-          </w:rPr>
-          <w:t>»</w:t>
-        </w:r>
-      </w:fldSimple>
+      <w:r>
+        <w:fldChar w:fldCharType="begin"/>
+      </w:r>
+      <w:r>
+        <w:instrText xml:space="preserve"> MERGEFIELD  TITULO  \* MERGEFORMAT </w:instrText>
+      </w:r>
+      <w:r>
+        <w:fldChar w:fldCharType="separate"/>
+      </w:r>
+      <w:r>
+        <w:rPr>
+          <w:noProof/>
+        </w:rPr>
+        <w:t>«TITULO»</w:t>
+      </w:r>
+      <w:r>
+        <w:rPr>
+          <w:noProof/>
+        </w:rPr>
+        <w:fldChar w:fldCharType="end"/>
+      </w:r>
+      <w:r>
+        <w:fldChar w:fldCharType="begin"/>
+      </w:r>
+      <w:r>
+        <w:instrText xml:space="preserve"> MERGEFIELD  NOMBREJEFEDEPTO  \* MERG</w:instrText>
+      </w:r>
+      <w:r>
+        <w:instrText xml:space="preserve">EFORMAT </w:instrText>
+      </w:r>
+      <w:r>
+        <w:fldChar w:fldCharType="separate"/>
+      </w:r>
+      <w:r>
+        <w:rPr>
+          <w:noProof/>
+        </w:rPr>
+        <w:t>«NOMBREJEFEDEPTO»</w:t>
+      </w:r>
+      <w:r>
+        <w:rPr>
+          <w:noProof/>
+        </w:rPr>
+        <w:fldChar w:fldCharType="end"/>
+      </w:r>
     </w:p>
     <w:sectPr>
       <w:pgSz w:w="12240" w:h="15840"/>

</xml_diff>